<commit_message>
chatGPT and examle class 4 C1
</commit_message>
<xml_diff>
--- a/C1/ChatGPT_use_C1.docx
+++ b/C1/ChatGPT_use_C1.docx
@@ -1073,13 +1073,268 @@
     </w:p>
     <w:p/>
     <w:p>
+      <w:r>
+        <w:t xml:space="preserve">4. He usado </w:t>
+      </w:r>
+      <w:proofErr w:type="spellStart"/>
+      <w:r>
+        <w:t>chatGPT</w:t>
+      </w:r>
+      <w:proofErr w:type="spellEnd"/>
+      <w:r>
+        <w:t xml:space="preserve"> para resolver la operación (-1) **(</w:t>
+      </w:r>
+      <w:proofErr w:type="spellStart"/>
+      <w:r>
+        <w:t>a+bE</w:t>
+      </w:r>
+      <w:proofErr w:type="spellEnd"/>
+      <w:r>
+        <w:t>). Me dio la idea de usar números complejos.</w:t>
+      </w:r>
+    </w:p>
+    <w:p>
+      <w:r>
+        <w:t xml:space="preserve">5. </w:t>
+      </w:r>
+      <w:r>
+        <w:t xml:space="preserve">He usado </w:t>
+      </w:r>
+      <w:proofErr w:type="spellStart"/>
+      <w:r>
+        <w:t>chatGPT</w:t>
+      </w:r>
+      <w:proofErr w:type="spellEnd"/>
+      <w:r>
+        <w:t xml:space="preserve"> para hacer más robusta la función de </w:t>
+      </w:r>
+      <w:proofErr w:type="spellStart"/>
+      <w:r>
+        <w:t>calculos</w:t>
+      </w:r>
+      <w:proofErr w:type="spellEnd"/>
+      <w:r>
+        <w:t xml:space="preserve"> de polinomios. Me dio la idea de implementar los </w:t>
+      </w:r>
+      <w:proofErr w:type="spellStart"/>
+      <w:r>
+        <w:t>checks</w:t>
+      </w:r>
+      <w:proofErr w:type="spellEnd"/>
+      <w:r>
+        <w:t xml:space="preserve"> del tipo de dato que metía</w:t>
+      </w:r>
+    </w:p>
+    <w:p/>
+    <w:p>
+      <w:pPr>
+        <w:rPr>
+          <w:lang w:val="en-US"/>
+        </w:rPr>
+      </w:pPr>
+      <w:r>
+        <w:rPr>
+          <w:lang w:val="en-US"/>
+        </w:rPr>
+        <w:t xml:space="preserve">if not </w:t>
+      </w:r>
+      <w:proofErr w:type="spellStart"/>
+      <w:proofErr w:type="gramStart"/>
+      <w:r>
+        <w:rPr>
+          <w:lang w:val="en-US"/>
+        </w:rPr>
+        <w:t>isinstance</w:t>
+      </w:r>
+      <w:proofErr w:type="spellEnd"/>
+      <w:r>
+        <w:rPr>
+          <w:lang w:val="en-US"/>
+        </w:rPr>
+        <w:t>(</w:t>
+      </w:r>
+      <w:proofErr w:type="spellStart"/>
+      <w:proofErr w:type="gramEnd"/>
+      <w:r>
+        <w:rPr>
+          <w:lang w:val="en-US"/>
+        </w:rPr>
+        <w:t>coeff</w:t>
+      </w:r>
+      <w:proofErr w:type="spellEnd"/>
+      <w:r>
+        <w:rPr>
+          <w:lang w:val="en-US"/>
+        </w:rPr>
+        <w:t>, list):</w:t>
+      </w:r>
+    </w:p>
+    <w:p>
+      <w:pPr>
+        <w:rPr>
+          <w:lang w:val="en-US"/>
+        </w:rPr>
+      </w:pPr>
+      <w:r>
+        <w:rPr>
+          <w:lang w:val="en-US"/>
+        </w:rPr>
+        <w:t xml:space="preserve">            raise </w:t>
+      </w:r>
+      <w:proofErr w:type="spellStart"/>
+      <w:proofErr w:type="gramStart"/>
+      <w:r>
+        <w:rPr>
+          <w:lang w:val="en-US"/>
+        </w:rPr>
+        <w:t>TypeError</w:t>
+      </w:r>
+      <w:proofErr w:type="spellEnd"/>
+      <w:r>
+        <w:rPr>
+          <w:lang w:val="en-US"/>
+        </w:rPr>
+        <w:t>(</w:t>
+      </w:r>
+      <w:proofErr w:type="gramEnd"/>
+      <w:r>
+        <w:rPr>
+          <w:lang w:val="en-US"/>
+        </w:rPr>
+        <w:t>"Coefficients must be provided as a list.")</w:t>
+      </w:r>
+    </w:p>
+    <w:p>
+      <w:pPr>
+        <w:rPr>
+          <w:lang w:val="en-US"/>
+        </w:rPr>
+      </w:pPr>
+      <w:r>
+        <w:rPr>
+          <w:lang w:val="en-US"/>
+        </w:rPr>
+        <w:lastRenderedPageBreak/>
+        <w:t xml:space="preserve">        if not </w:t>
+      </w:r>
+      <w:proofErr w:type="spellStart"/>
+      <w:r>
+        <w:rPr>
+          <w:lang w:val="en-US"/>
+        </w:rPr>
+        <w:t>coeff</w:t>
+      </w:r>
+      <w:proofErr w:type="spellEnd"/>
+      <w:r>
+        <w:rPr>
+          <w:lang w:val="en-US"/>
+        </w:rPr>
+        <w:t>:</w:t>
+      </w:r>
+    </w:p>
+    <w:p>
+      <w:pPr>
+        <w:rPr>
+          <w:lang w:val="en-US"/>
+        </w:rPr>
+      </w:pPr>
+      <w:r>
+        <w:rPr>
+          <w:lang w:val="en-US"/>
+        </w:rPr>
+        <w:t xml:space="preserve">            raise </w:t>
+      </w:r>
+      <w:proofErr w:type="spellStart"/>
+      <w:proofErr w:type="gramStart"/>
+      <w:r>
+        <w:rPr>
+          <w:lang w:val="en-US"/>
+        </w:rPr>
+        <w:t>ValueError</w:t>
+      </w:r>
+      <w:proofErr w:type="spellEnd"/>
+      <w:r>
+        <w:rPr>
+          <w:lang w:val="en-US"/>
+        </w:rPr>
+        <w:t>(</w:t>
+      </w:r>
+      <w:proofErr w:type="gramEnd"/>
+      <w:r>
+        <w:rPr>
+          <w:lang w:val="en-US"/>
+        </w:rPr>
+        <w:t>"Coefficient list cannot be empty.")</w:t>
+      </w:r>
+    </w:p>
+    <w:p>
+      <w:pPr>
+        <w:rPr>
+          <w:lang w:val="en-US"/>
+        </w:rPr>
+      </w:pPr>
+      <w:r>
+        <w:rPr>
+          <w:lang w:val="en-US"/>
+        </w:rPr>
+        <w:t xml:space="preserve">        if des not in [0, 1]:</w:t>
+      </w:r>
+    </w:p>
+    <w:p>
+      <w:pPr>
+        <w:rPr>
+          <w:lang w:val="en-US"/>
+        </w:rPr>
+      </w:pPr>
+      <w:r>
+        <w:rPr>
+          <w:lang w:val="en-US"/>
+        </w:rPr>
+        <w:t xml:space="preserve">            raise </w:t>
+      </w:r>
+      <w:proofErr w:type="spellStart"/>
+      <w:proofErr w:type="gramStart"/>
+      <w:r>
+        <w:rPr>
+          <w:lang w:val="en-US"/>
+        </w:rPr>
+        <w:t>ValueError</w:t>
+      </w:r>
+      <w:proofErr w:type="spellEnd"/>
+      <w:r>
+        <w:rPr>
+          <w:lang w:val="en-US"/>
+        </w:rPr>
+        <w:t>(</w:t>
+      </w:r>
+      <w:proofErr w:type="gramEnd"/>
+      <w:r>
+        <w:rPr>
+          <w:lang w:val="en-US"/>
+        </w:rPr>
+        <w:t>"Parameter 'des' must be 0 (ascending) or 1 (descending).")</w:t>
+      </w:r>
+    </w:p>
+    <w:p>
+      <w:pPr>
+        <w:rPr>
+          <w:lang w:val="en-US"/>
+        </w:rPr>
+      </w:pPr>
+    </w:p>
+    <w:p>
+      <w:pPr>
+        <w:rPr>
+          <w:lang w:val="en-US"/>
+        </w:rPr>
+      </w:pPr>
+    </w:p>
+    <w:p>
       <w:pPr>
         <w:pStyle w:val="Prrafodelista"/>
-      </w:pPr>
-    </w:p>
-    <w:p>
-      <w:pPr>
-        <w:pStyle w:val="Prrafodelista"/>
+        <w:rPr>
+          <w:lang w:val="en-US"/>
+        </w:rPr>
       </w:pPr>
     </w:p>
     <w:sectPr>
@@ -1792,7 +2047,6 @@
   <w:style w:type="character" w:default="1" w:styleId="Fuentedeprrafopredeter">
     <w:name w:val="Default Paragraph Font"/>
     <w:uiPriority w:val="1"/>
-    <w:semiHidden/>
     <w:unhideWhenUsed/>
   </w:style>
   <w:style w:type="table" w:default="1" w:styleId="Tablanormal">

</xml_diff>